<commit_message>
add prototypes to the thesis
</commit_message>
<xml_diff>
--- a/Mahyar Ghoraian_Thesis.docx
+++ b/Mahyar Ghoraian_Thesis.docx
@@ -435,9 +435,11 @@
         </w:rPr>
         <w:t xml:space="preserve">سان برق و کامپیوتر به وجود آمده اند . شبکه هایی مانند </w:t>
       </w:r>
+      <w:proofErr w:type="spellStart"/>
       <w:r>
         <w:t>stackoverflow</w:t>
       </w:r>
+      <w:proofErr w:type="spellEnd"/>
       <w:r>
         <w:rPr>
           <w:rFonts w:hint="cs"/>
@@ -445,9 +447,11 @@
         </w:rPr>
         <w:t xml:space="preserve"> و </w:t>
       </w:r>
+      <w:proofErr w:type="spellStart"/>
       <w:r>
         <w:t>snipplr</w:t>
       </w:r>
+      <w:proofErr w:type="spellEnd"/>
       <w:r>
         <w:rPr>
           <w:rFonts w:hint="cs"/>
@@ -1280,7 +1284,6 @@
     <w:p>
       <w:pPr>
         <w:rPr>
-          <w:rFonts w:hint="cs"/>
           <w:rtl/>
         </w:rPr>
       </w:pPr>
@@ -1476,6 +1479,11 @@
       </w:r>
     </w:p>
     <w:p>
+      <w:pPr>
+        <w:rPr>
+          <w:rtl/>
+        </w:rPr>
+      </w:pPr>
       <w:r>
         <w:rPr>
           <w:rFonts w:hint="cs"/>
@@ -1498,7 +1506,45 @@
           <w:rFonts w:hint="cs"/>
           <w:rtl/>
         </w:rPr>
-        <w:t xml:space="preserve"> تشکیل شده است. لایه مدل </w:t>
+        <w:t xml:space="preserve"> تشکیل شده است.</w:t>
+      </w:r>
+    </w:p>
+    <w:p>
+      <w:r>
+        <w:pict>
+          <v:shapetype id="_x0000_t75" coordsize="21600,21600" o:spt="75" o:preferrelative="t" path="m@4@5l@4@11@9@11@9@5xe" filled="f" stroked="f">
+            <v:stroke joinstyle="miter"/>
+            <v:formulas>
+              <v:f eqn="if lineDrawn pixelLineWidth 0"/>
+              <v:f eqn="sum @0 1 0"/>
+              <v:f eqn="sum 0 0 @1"/>
+              <v:f eqn="prod @2 1 2"/>
+              <v:f eqn="prod @3 21600 pixelWidth"/>
+              <v:f eqn="prod @3 21600 pixelHeight"/>
+              <v:f eqn="sum @0 0 1"/>
+              <v:f eqn="prod @6 1 2"/>
+              <v:f eqn="prod @7 21600 pixelWidth"/>
+              <v:f eqn="sum @8 21600 0"/>
+              <v:f eqn="prod @7 21600 pixelHeight"/>
+              <v:f eqn="sum @10 21600 0"/>
+            </v:formulas>
+            <v:path o:extrusionok="f" gradientshapeok="t" o:connecttype="rect"/>
+            <o:lock v:ext="edit" aspectratio="t"/>
+          </v:shapetype>
+          <v:shape id="_x0000_i1025" type="#_x0000_t75" style="width:387pt;height:203.25pt">
+            <v:imagedata r:id="rId8" o:title="20160828-132017"/>
+          </v:shape>
+        </w:pict>
+      </w:r>
+    </w:p>
+    <w:p>
+      <w:r>
+        <w:rPr>
+          <w:rFonts w:hint="cs"/>
+          <w:rtl/>
+        </w:rPr>
+        <w:lastRenderedPageBreak/>
+        <w:t xml:space="preserve"> لایه مدل </w:t>
       </w:r>
       <w:r>
         <w:rPr>
@@ -1528,9 +1574,11 @@
         </w:rPr>
         <w:t xml:space="preserve"> دو موجودیت </w:t>
       </w:r>
+      <w:proofErr w:type="spellStart"/>
       <w:r>
         <w:t>OW_Entity</w:t>
       </w:r>
+      <w:proofErr w:type="spellEnd"/>
       <w:r>
         <w:rPr>
           <w:rFonts w:hint="cs"/>
@@ -1538,9 +1586,11 @@
         </w:rPr>
         <w:t xml:space="preserve"> و </w:t>
       </w:r>
+      <w:proofErr w:type="spellStart"/>
       <w:r>
         <w:t>OW_BaseDao</w:t>
       </w:r>
+      <w:proofErr w:type="spellEnd"/>
       <w:r>
         <w:rPr>
           <w:rFonts w:hint="cs"/>
@@ -1555,9 +1605,11 @@
         </w:rPr>
         <w:t xml:space="preserve">بستر مدل داده در نظر گرفته شده اند که نقش بسیار مهمی را در لایه مدل داده ایفا می کنند . </w:t>
       </w:r>
+      <w:proofErr w:type="spellStart"/>
       <w:r>
         <w:t>OW_Entity</w:t>
       </w:r>
+      <w:proofErr w:type="spellEnd"/>
       <w:r>
         <w:rPr>
           <w:rFonts w:hint="cs"/>
@@ -1565,9 +1617,11 @@
         </w:rPr>
         <w:t xml:space="preserve"> یک کلاس پایه برای تمامی موجودیت های سامانه است و هر موجودیت جدیدی که بخواهیم تعریف کنیم بایستی از این کلاس ارث بری کند.</w:t>
       </w:r>
+      <w:proofErr w:type="spellStart"/>
       <w:r>
         <w:t>OW_Entity</w:t>
       </w:r>
+      <w:proofErr w:type="spellEnd"/>
       <w:r>
         <w:rPr>
           <w:rFonts w:hint="cs"/>
@@ -1585,9 +1639,11 @@
         </w:rPr>
         <w:t xml:space="preserve"> (کلید اصلی دیتابیس) و همچنین تابعی برای استخراج فیلدهای تغییر کرده یک موجودیت دارد. </w:t>
       </w:r>
+      <w:proofErr w:type="spellStart"/>
       <w:r>
         <w:t>OW_BaseDao</w:t>
       </w:r>
+      <w:proofErr w:type="spellEnd"/>
       <w:r>
         <w:rPr>
           <w:rFonts w:hint="cs"/>
@@ -1601,23 +1657,685 @@
           <w:rtl/>
         </w:rPr>
         <w:t>یات بر روی داده های یک موجودیت ایجاد شده است و هر کلاسی که برای اعمال تغییرات در دیتابیس می خواهد ایجاد شود بایستی که از این کلاس ارث بری کند.</w:t>
+      </w:r>
+    </w:p>
+    <w:p>
+      <w:r>
+        <w:rPr>
+          <w:rFonts w:hint="cs"/>
+          <w:rtl/>
+        </w:rPr>
+        <w:t xml:space="preserve">لایه نمایش مسئول نمایش اطلاعات موجود در لایه مدل داده به کاربر در قالب واسط کاربری است. در موتوشاب این امر توسط قالب های </w:t>
+      </w:r>
+      <w:r>
+        <w:t>smarty</w:t>
+      </w:r>
+      <w:r>
+        <w:rPr>
+          <w:rFonts w:hint="cs"/>
+          <w:rtl/>
+        </w:rPr>
+        <w:t xml:space="preserve"> محقق شده است . قالب های اسمارتی در واقع همان فایل های </w:t>
+      </w:r>
+      <w:r>
+        <w:t>HTML</w:t>
+      </w:r>
+      <w:r>
+        <w:rPr>
+          <w:rFonts w:hint="cs"/>
+          <w:rtl/>
+        </w:rPr>
+        <w:t xml:space="preserve"> هستند با این تفاوت که داخل آن ها یک زبان برنامه نویسی خاص ارائه شده توسط </w:t>
+      </w:r>
+      <w:r>
+        <w:t>smarty</w:t>
+      </w:r>
+      <w:r>
+        <w:rPr>
+          <w:rFonts w:hint="cs"/>
+          <w:rtl/>
+        </w:rPr>
+        <w:t xml:space="preserve"> قابل استفاده است.</w:t>
+      </w:r>
+    </w:p>
+    <w:p>
+      <w:pPr>
+        <w:rPr>
+          <w:rFonts w:hint="cs"/>
+          <w:rtl/>
+        </w:rPr>
+      </w:pPr>
+      <w:r>
+        <w:rPr>
+          <w:rFonts w:hint="cs"/>
+          <w:rtl/>
+        </w:rPr>
+        <w:t>لایه کنترل کننده لایه ای است که با دو لایه نمایش و مدل داده در تعامل است</w:t>
+      </w:r>
+      <w:r>
+        <w:t xml:space="preserve"> </w:t>
+      </w:r>
+      <w:r>
+        <w:rPr>
+          <w:rFonts w:hint="cs"/>
+          <w:rtl/>
+        </w:rPr>
+        <w:t>. لایه کنترل کننده جریان داده را به سمت لایه مدل داده هدایت می کند و هر زمان که نیاز باشد لایه نمایش را به روز کرده و یا داده های ورودی کاربر را از آن تحویل می گیرد</w:t>
+      </w:r>
+      <w:r>
+        <w:t xml:space="preserve">. </w:t>
+      </w:r>
+      <w:r>
+        <w:rPr>
+          <w:rFonts w:hint="cs"/>
+          <w:rtl/>
+        </w:rPr>
+        <w:t xml:space="preserve"> نحوه ی دسترسی به داده ها نیز از طریق استفاده از اشیا </w:t>
+      </w:r>
+      <w:r>
+        <w:t>DAO</w:t>
+      </w:r>
+      <w:r>
+        <w:rPr>
+          <w:rFonts w:hint="cs"/>
+          <w:rtl/>
+        </w:rPr>
+        <w:t xml:space="preserve"> صورت می گیرد.</w:t>
+      </w:r>
+      <w:r>
+        <w:rPr>
+          <w:rFonts w:hint="cs"/>
+          <w:rtl/>
+        </w:rPr>
+        <w:t xml:space="preserve">  منطق کسب و کاری یک مورد کاربرد معمولا داخل کنترل کننده ها جای می گیرد ، در نتیجه غالبا درهم تنیدگی قابل ملاحظه ای بین د. لایه کنترل کننده و نمایش دهنده وجود دارد. چند موجودیت مهم در در این لایه وجود دارد که نیاز است توضیح داده شوند:</w:t>
+      </w:r>
+    </w:p>
+    <w:p>
+      <w:pPr>
+        <w:pStyle w:val="ListParagraph"/>
+        <w:numPr>
+          <w:ilvl w:val="0"/>
+          <w:numId w:val="1"/>
+        </w:numPr>
+        <w:rPr>
+          <w:rFonts w:hint="cs"/>
+        </w:rPr>
+      </w:pPr>
+      <w:proofErr w:type="spellStart"/>
+      <w:r>
+        <w:t>OW_Renderable</w:t>
+      </w:r>
+      <w:proofErr w:type="spellEnd"/>
+      <w:r>
+        <w:rPr>
+          <w:rFonts w:hint="cs"/>
+          <w:rtl/>
+        </w:rPr>
+        <w:t xml:space="preserve">: هر شی از این جنس قالب مختص به خود را دارد و همچنین می تواند حاوی یک یا چند فرم نیز باشد که از طریق تابع </w:t>
+      </w:r>
+      <w:proofErr w:type="spellStart"/>
+      <w:r>
+        <w:t>getForm</w:t>
+      </w:r>
+      <w:proofErr w:type="spellEnd"/>
+      <w:r>
+        <w:rPr>
+          <w:rFonts w:hint="cs"/>
+          <w:rtl/>
+        </w:rPr>
+        <w:t xml:space="preserve"> قابل دست یابی است. در نهایت هر </w:t>
+      </w:r>
+      <w:proofErr w:type="spellStart"/>
+      <w:r>
+        <w:lastRenderedPageBreak/>
+        <w:t>OW_Renderable</w:t>
+      </w:r>
+      <w:proofErr w:type="spellEnd"/>
+      <w:r>
+        <w:rPr>
+          <w:rFonts w:hint="cs"/>
+          <w:rtl/>
+        </w:rPr>
+        <w:t xml:space="preserve"> داری یک تابع </w:t>
+      </w:r>
+      <w:r>
+        <w:t>render</w:t>
+      </w:r>
+      <w:r>
+        <w:rPr>
+          <w:rFonts w:hint="cs"/>
+          <w:rtl/>
+        </w:rPr>
+        <w:t xml:space="preserve"> است که قالب مربوطه اش را با اطلاعات داخل این موجودیت پردازش می کند.</w:t>
+      </w:r>
+    </w:p>
+    <w:p>
+      <w:pPr>
+        <w:pStyle w:val="ListParagraph"/>
+        <w:numPr>
+          <w:ilvl w:val="0"/>
+          <w:numId w:val="1"/>
+        </w:numPr>
+        <w:rPr>
+          <w:rFonts w:hint="cs"/>
+        </w:rPr>
+      </w:pPr>
+      <w:proofErr w:type="spellStart"/>
+      <w:r>
+        <w:t>OW_Component</w:t>
+      </w:r>
+      <w:proofErr w:type="spellEnd"/>
+      <w:r>
+        <w:rPr>
+          <w:rFonts w:hint="cs"/>
+          <w:rtl/>
+        </w:rPr>
+        <w:t xml:space="preserve">: این کلاس که فرزند </w:t>
+      </w:r>
+      <w:proofErr w:type="spellStart"/>
+      <w:r>
+        <w:t>OW_Renderable</w:t>
+      </w:r>
+      <w:proofErr w:type="spellEnd"/>
+      <w:r>
+        <w:rPr>
+          <w:rFonts w:hint="cs"/>
+          <w:rtl/>
+        </w:rPr>
+        <w:t xml:space="preserve"> می باشد مولفه های نمایشی را </w:t>
+      </w:r>
+      <w:r>
+        <w:rPr>
+          <w:rFonts w:hint="cs"/>
+          <w:rtl/>
+        </w:rPr>
+        <w:t>می توان در آن تعریف کرد.</w:t>
+      </w:r>
+    </w:p>
+    <w:p>
+      <w:pPr>
+        <w:pStyle w:val="ListParagraph"/>
+        <w:numPr>
+          <w:ilvl w:val="0"/>
+          <w:numId w:val="1"/>
+        </w:numPr>
+      </w:pPr>
+      <w:proofErr w:type="spellStart"/>
+      <w:r>
+        <w:t>OW_ActionController</w:t>
+      </w:r>
+      <w:proofErr w:type="spellEnd"/>
+      <w:r>
+        <w:rPr>
+          <w:rFonts w:hint="cs"/>
+          <w:rtl/>
+        </w:rPr>
+        <w:t xml:space="preserve">:  این کلاس نیز فرزند </w:t>
+      </w:r>
+      <w:proofErr w:type="spellStart"/>
+      <w:r>
+        <w:t>OW_Renderable</w:t>
+      </w:r>
+      <w:proofErr w:type="spellEnd"/>
+      <w:r>
+        <w:rPr>
+          <w:rFonts w:hint="cs"/>
+          <w:rtl/>
+        </w:rPr>
+        <w:t xml:space="preserve"> می باشد و هر زمان که بخواهیم قابلیتی را به سامانه بیفزاییم می بایست کلاسی از </w:t>
+      </w:r>
+      <w:proofErr w:type="spellStart"/>
+      <w:r>
+        <w:t>OW_ActionController</w:t>
+      </w:r>
+      <w:proofErr w:type="spellEnd"/>
+      <w:r>
+        <w:rPr>
+          <w:rFonts w:hint="cs"/>
+          <w:rtl/>
+        </w:rPr>
+        <w:t xml:space="preserve"> را ارث بری کنیم و منطق سمت کارگزار را در آن توسعه دهیم.</w:t>
+      </w:r>
+    </w:p>
+    <w:p>
+      <w:pPr>
+        <w:pStyle w:val="ListParagraph"/>
+        <w:ind w:left="927" w:firstLine="0"/>
+      </w:pPr>
+    </w:p>
+    <w:p>
+      <w:pPr>
+        <w:pStyle w:val="ListParagraph"/>
+        <w:ind w:left="927" w:firstLine="0"/>
+        <w:rPr>
+          <w:b/>
+          <w:bCs/>
+          <w:sz w:val="36"/>
+          <w:szCs w:val="40"/>
+          <w:rtl/>
+        </w:rPr>
+      </w:pPr>
+      <w:r>
+        <w:rPr>
+          <w:rFonts w:hint="cs"/>
+          <w:b/>
+          <w:bCs/>
+          <w:sz w:val="36"/>
+          <w:szCs w:val="40"/>
+          <w:rtl/>
+        </w:rPr>
+        <w:t>نمونه اولیه</w:t>
+      </w:r>
+    </w:p>
+    <w:p>
+      <w:pPr>
+        <w:rPr>
+          <w:rFonts w:hint="cs"/>
+          <w:rtl/>
+        </w:rPr>
+      </w:pPr>
+      <w:r>
+        <w:rPr>
+          <w:rFonts w:hint="cs"/>
+          <w:rtl/>
+        </w:rPr>
+        <w:t xml:space="preserve">با بررسی پلاگین های آماده ی موتوشاب به این نتیجه رسیدیم که برای پیاده سازی دو قابلیت ویدیوهای آموزشی و رویدادهای مرتبط با </w:t>
+      </w:r>
+      <w:r>
+        <w:t>IT</w:t>
+      </w:r>
+      <w:r>
+        <w:rPr>
+          <w:rFonts w:hint="cs"/>
+          <w:rtl/>
+        </w:rPr>
+        <w:t xml:space="preserve"> می توانیم به طور آماده از دو پلاگین ویدیو و رویدادها استفاده کنیم و نیازی به تغییر بنیادین در این دو پلاگین احساس نمی شود ، اما در رابطه با </w:t>
+      </w:r>
+      <w:r>
+        <w:rPr>
+          <w:rFonts w:hint="cs"/>
+          <w:rtl/>
+        </w:rPr>
+        <w:t>قابلیت متصل کردن شرکت ها و افراد جویای کار و همچنین معرفی و تبادل نطر در رابطه با استارتاپ ها نیاز بود که نمونه ی اولیه (</w:t>
+      </w:r>
+      <w:r>
+        <w:t>prototype</w:t>
+      </w:r>
+      <w:r>
+        <w:rPr>
+          <w:rFonts w:hint="cs"/>
+          <w:rtl/>
+        </w:rPr>
+        <w:t xml:space="preserve"> ) برای آن ها ایجاد شود تا با بررسی آن بتوانیم نمودار کلاس (</w:t>
+      </w:r>
+      <w:r>
+        <w:t>class diagram</w:t>
+      </w:r>
+      <w:r>
+        <w:rPr>
+          <w:rFonts w:hint="cs"/>
+          <w:rtl/>
+        </w:rPr>
+        <w:t>) آن را بکشیم و سپس اقدام به پیاده سازی آن کنیم.</w:t>
+      </w:r>
+    </w:p>
+    <w:p>
+      <w:pPr>
+        <w:rPr>
+          <w:b/>
+          <w:bCs/>
+          <w:sz w:val="28"/>
+          <w:szCs w:val="32"/>
+          <w:rtl/>
+        </w:rPr>
+      </w:pPr>
+    </w:p>
+    <w:p>
+      <w:pPr>
+        <w:rPr>
+          <w:b/>
+          <w:bCs/>
+          <w:sz w:val="28"/>
+          <w:szCs w:val="32"/>
+          <w:rtl/>
+        </w:rPr>
+      </w:pPr>
+    </w:p>
+    <w:p>
+      <w:pPr>
+        <w:rPr>
+          <w:b/>
+          <w:bCs/>
+          <w:sz w:val="28"/>
+          <w:szCs w:val="32"/>
+          <w:rtl/>
+        </w:rPr>
+      </w:pPr>
+    </w:p>
+    <w:p>
+      <w:pPr>
+        <w:rPr>
+          <w:b/>
+          <w:bCs/>
+          <w:sz w:val="28"/>
+          <w:szCs w:val="32"/>
+          <w:rtl/>
+        </w:rPr>
+      </w:pPr>
+      <w:r>
+        <w:rPr>
+          <w:rFonts w:hint="cs"/>
+          <w:b/>
+          <w:bCs/>
+          <w:sz w:val="28"/>
+          <w:szCs w:val="32"/>
+          <w:rtl/>
+        </w:rPr>
+        <w:lastRenderedPageBreak/>
+        <w:t>نمونه اولیه آگهی مشاغل</w:t>
+      </w:r>
+    </w:p>
+    <w:p>
+      <w:pPr>
+        <w:rPr>
+          <w:rFonts w:hint="cs"/>
+          <w:b/>
+          <w:bCs/>
+          <w:sz w:val="28"/>
+          <w:szCs w:val="32"/>
+          <w:rtl/>
+        </w:rPr>
+      </w:pPr>
+      <w:r>
+        <w:rPr>
+          <w:b/>
+          <w:bCs/>
+          <w:sz w:val="28"/>
+          <w:szCs w:val="32"/>
+        </w:rPr>
+        <w:pict>
+          <v:shape id="_x0000_i1026" type="#_x0000_t75" style="width:393pt;height:275.25pt">
+            <v:imagedata r:id="rId9" o:title="New Mockup 1 copy"/>
+          </v:shape>
+        </w:pict>
+      </w:r>
+    </w:p>
+    <w:p>
+      <w:pPr>
+        <w:rPr>
+          <w:rFonts w:hint="cs"/>
+          <w:rtl/>
+        </w:rPr>
+      </w:pPr>
+      <w:r>
+        <w:rPr>
+          <w:rFonts w:hint="cs"/>
+          <w:rtl/>
+        </w:rPr>
+        <w:t>تصویر بالا</w:t>
+      </w:r>
+      <w:r>
+        <w:t xml:space="preserve"> </w:t>
+      </w:r>
+      <w:r>
+        <w:rPr>
+          <w:rFonts w:hint="cs"/>
+          <w:rtl/>
+        </w:rPr>
+        <w:t xml:space="preserve"> نشان می دهد لیست تمامی آگهی های ثبت شده در شبکه ی اجتماعی به چه شکلی قرار است نمایش داده شود</w:t>
+      </w:r>
+      <w:r>
+        <w:t xml:space="preserve"> </w:t>
+      </w:r>
+      <w:r>
+        <w:rPr>
+          <w:rFonts w:hint="cs"/>
+          <w:rtl/>
+        </w:rPr>
+        <w:t xml:space="preserve"> . در این تصویر مشخص است مهارت هایی که برای یک کار مورد نیاز است می تواند توسط آگهی دهنده انتخاب شود و همچنین کسی که دنبال کار می گردد می تواند با توجه به مهارت هایی که خودش دارد آگهی مناسبش را بیابد. </w:t>
+      </w:r>
+    </w:p>
+    <w:p>
+      <w:r>
+        <w:lastRenderedPageBreak/>
+        <w:pict>
+          <v:shape id="_x0000_i1027" type="#_x0000_t75" style="width:387pt;height:299.25pt">
+            <v:imagedata r:id="rId10" o:title="New Mockup 2"/>
+          </v:shape>
+        </w:pict>
+      </w:r>
+      <w:r>
+        <w:rPr>
+          <w:rFonts w:hint="cs"/>
+          <w:rtl/>
+        </w:rPr>
+        <w:t xml:space="preserve"> </w:t>
+      </w:r>
+    </w:p>
+    <w:p>
+      <w:pPr>
+        <w:rPr>
+          <w:rtl/>
+        </w:rPr>
+      </w:pPr>
+    </w:p>
+    <w:p>
+      <w:pPr>
+        <w:rPr>
+          <w:rtl/>
+        </w:rPr>
+      </w:pPr>
+      <w:r>
+        <w:rPr>
+          <w:rFonts w:hint="cs"/>
+          <w:rtl/>
+        </w:rPr>
+        <w:t xml:space="preserve">تصویر بالا نیز نمونه ی یک آگهی </w:t>
+      </w:r>
+      <w:r>
+        <w:rPr>
+          <w:rFonts w:hint="cs"/>
+          <w:rtl/>
+        </w:rPr>
+        <w:t>استخدام می باشد که اطلاعات بیشتری نسبت به تصویر قبلی در خود جای می دهد.</w:t>
+      </w:r>
+    </w:p>
+    <w:p>
+      <w:pPr>
+        <w:rPr>
+          <w:rtl/>
+        </w:rPr>
+      </w:pPr>
+    </w:p>
+    <w:p>
+      <w:pPr>
+        <w:rPr>
+          <w:rtl/>
+        </w:rPr>
+      </w:pPr>
+    </w:p>
+    <w:p>
+      <w:pPr>
+        <w:rPr>
+          <w:rtl/>
+        </w:rPr>
+      </w:pPr>
+    </w:p>
+    <w:p>
+      <w:pPr>
+        <w:rPr>
+          <w:rtl/>
+        </w:rPr>
+      </w:pPr>
+    </w:p>
+    <w:p>
+      <w:pPr>
+        <w:rPr>
+          <w:rFonts w:hint="cs"/>
+          <w:rtl/>
+        </w:rPr>
+      </w:pPr>
+    </w:p>
+    <w:p>
+      <w:pPr>
+        <w:rPr>
+          <w:b/>
+          <w:bCs/>
+          <w:sz w:val="28"/>
+          <w:szCs w:val="32"/>
+          <w:rtl/>
+        </w:rPr>
+      </w:pPr>
+      <w:r>
+        <w:rPr>
+          <w:rFonts w:hint="cs"/>
+          <w:b/>
+          <w:bCs/>
+          <w:sz w:val="28"/>
+          <w:szCs w:val="32"/>
+          <w:rtl/>
+        </w:rPr>
+        <w:lastRenderedPageBreak/>
+        <w:t>نمونه اولیه استارتاپ</w:t>
+      </w:r>
+    </w:p>
+    <w:p>
+      <w:pPr>
+        <w:rPr>
+          <w:rFonts w:hint="cs"/>
+          <w:rtl/>
+        </w:rPr>
+      </w:pPr>
+      <w:r>
+        <w:rPr>
+          <w:rFonts w:hint="cs"/>
+        </w:rPr>
+        <w:pict>
+          <v:shape id="_x0000_i1028" type="#_x0000_t75" style="width:378.75pt;height:238.5pt">
+            <v:imagedata r:id="rId11" o:title="New Mockup 3"/>
+          </v:shape>
+        </w:pict>
+      </w:r>
+      <w:r>
+        <w:rPr>
+          <w:rtl/>
+        </w:rPr>
+        <w:br/>
+      </w:r>
+      <w:r>
+        <w:rPr>
+          <w:rtl/>
+        </w:rPr>
+        <w:tab/>
+      </w:r>
+      <w:r>
+        <w:rPr>
+          <w:rFonts w:hint="cs"/>
+          <w:rtl/>
+        </w:rPr>
+        <w:t>شکل بالا نشان می دهد که لیست تمامی استارتاپ ها به چه شکلی در شبکه نشان داده می شود.</w:t>
+      </w:r>
+    </w:p>
+    <w:p>
+      <w:pPr>
+        <w:rPr>
+          <w:rtl/>
+        </w:rPr>
+      </w:pPr>
+      <w:r>
+        <w:lastRenderedPageBreak/>
+        <w:pict>
+          <v:shape id="_x0000_i1029" type="#_x0000_t75" style="width:462pt;height:567pt">
+            <v:imagedata r:id="rId12" o:title="New Mockup 5 copy 3"/>
+          </v:shape>
+        </w:pict>
+      </w:r>
+    </w:p>
+    <w:p>
+      <w:pPr>
+        <w:rPr>
+          <w:rFonts w:hint="cs"/>
+          <w:rtl/>
+        </w:rPr>
+      </w:pPr>
+      <w:r>
+        <w:rPr>
+          <w:rFonts w:hint="cs"/>
+          <w:rtl/>
+        </w:rPr>
+        <w:t>در صفحه ی اصلی استارتاپ می توان معرفی کلی راجع به استارتاپ انجام داد تا کاربران بتوانند آشنایی اولیه ای با استارتاپ و خدمتی که قرار است ارائه بدهد داشته باشند.</w:t>
+      </w:r>
+    </w:p>
+    <w:p>
+      <w:pPr>
+        <w:rPr>
+          <w:rtl/>
+        </w:rPr>
+      </w:pPr>
+      <w:r>
+        <w:lastRenderedPageBreak/>
+        <w:pict>
+          <v:shape id="_x0000_i1030" type="#_x0000_t75" style="width:468pt;height:574.5pt">
+            <v:imagedata r:id="rId13" o:title="New Mockup 5 copy 4"/>
+          </v:shape>
+        </w:pict>
+      </w:r>
+    </w:p>
+    <w:p>
+      <w:pPr>
+        <w:rPr>
+          <w:rFonts w:hint="cs"/>
+          <w:rtl/>
+        </w:rPr>
+      </w:pPr>
+      <w:r>
+        <w:rPr>
+          <w:rFonts w:hint="cs"/>
+          <w:rtl/>
+        </w:rPr>
+        <w:t>افرادی که استارتاپ ایجاد می کنند می توانند از قابلیت آگهی دادن نیز استفاده کنند و نیروهایی که برای انجام پروژه نیاز دارند را با دادن آگهی جذب کنند.</w:t>
+      </w:r>
+    </w:p>
+    <w:p>
+      <w:pPr>
+        <w:rPr>
+          <w:rtl/>
+        </w:rPr>
+      </w:pPr>
+      <w:r>
+        <w:lastRenderedPageBreak/>
+        <w:pict>
+          <v:shape id="_x0000_i1031" type="#_x0000_t75" style="width:468pt;height:574.5pt">
+            <v:imagedata r:id="rId14" o:title="New Mockup 5 copy 5"/>
+          </v:shape>
+        </w:pict>
+      </w:r>
+    </w:p>
+    <w:p>
+      <w:r>
+        <w:rPr>
+          <w:rFonts w:hint="cs"/>
+          <w:rtl/>
+        </w:rPr>
+        <w:t xml:space="preserve">آخرین قابلیت </w:t>
+      </w:r>
+      <w:r>
+        <w:rPr>
+          <w:rFonts w:hint="cs"/>
+          <w:rtl/>
+        </w:rPr>
+        <w:t xml:space="preserve">در بحث استارتاپ ها هم امکان درج اخبار مربوطه می باشد که سازنده ی استارتاپ این امکان برایش فراهم شده است که خبرهای جدیدی را که در مورد استارتاپ می باشد به اطلاع کاربران شبکه </w:t>
+      </w:r>
+      <w:r>
+        <w:rPr>
+          <w:rFonts w:hint="cs"/>
+          <w:rtl/>
+        </w:rPr>
+        <w:lastRenderedPageBreak/>
+        <w:t>برساند.</w:t>
       </w:r>
       <w:bookmarkStart w:id="0" w:name="_GoBack"/>
       <w:bookmarkEnd w:id="0"/>
-    </w:p>
-    <w:p>
-      <w:pPr>
-        <w:rPr>
-          <w:rtl/>
-        </w:rPr>
-      </w:pPr>
-    </w:p>
-    <w:p>
-      <w:pPr>
-        <w:rPr>
-          <w:rtl/>
-        </w:rPr>
-      </w:pPr>
     </w:p>
     <w:sectPr>
       <w:pgSz w:w="12240" w:h="15840"/>
@@ -2695,11 +3413,11 @@
           <c:showBubbleSize val="0"/>
         </c:dLbls>
         <c:gapWidth val="182"/>
-        <c:axId val="-1859273712"/>
-        <c:axId val="-1859273168"/>
+        <c:axId val="-1481726656"/>
+        <c:axId val="-1481737536"/>
       </c:barChart>
       <c:catAx>
-        <c:axId val="-1859273712"/>
+        <c:axId val="-1481726656"/>
         <c:scaling>
           <c:orientation val="minMax"/>
         </c:scaling>
@@ -2742,7 +3460,7 @@
             <a:endParaRPr lang="en-US"/>
           </a:p>
         </c:txPr>
-        <c:crossAx val="-1859273168"/>
+        <c:crossAx val="-1481737536"/>
         <c:crosses val="autoZero"/>
         <c:auto val="1"/>
         <c:lblAlgn val="ctr"/>
@@ -2750,7 +3468,7 @@
         <c:noMultiLvlLbl val="0"/>
       </c:catAx>
       <c:valAx>
-        <c:axId val="-1859273168"/>
+        <c:axId val="-1481737536"/>
         <c:scaling>
           <c:orientation val="minMax"/>
         </c:scaling>
@@ -2801,7 +3519,7 @@
             <a:endParaRPr lang="en-US"/>
           </a:p>
         </c:txPr>
-        <c:crossAx val="-1859273712"/>
+        <c:crossAx val="-1481726656"/>
         <c:crosses val="autoZero"/>
         <c:crossBetween val="between"/>
       </c:valAx>

</xml_diff>

<commit_message>
add content of prev thesis file to the new file
</commit_message>
<xml_diff>
--- a/Mahyar Ghoraian_Thesis.docx
+++ b/Mahyar Ghoraian_Thesis.docx
@@ -412,8 +412,6 @@
             </w:rPr>
             <w:t>فهرست مطالب</w:t>
           </w:r>
-          <w:bookmarkStart w:id="0" w:name="_GoBack"/>
-          <w:bookmarkEnd w:id="0"/>
         </w:p>
         <w:p>
           <w:pPr>
@@ -608,7 +606,16 @@
           <w:rFonts w:hint="cs"/>
           <w:rtl/>
         </w:rPr>
-        <w:t>امروزه شبکه های اجتماعی نقش بسیار مهمی در فعالیت های روزانه ی انسان ها دارا می باشد . علاوه بر شبکه هایی مانند فیس</w:t>
+        <w:t>امروزه شبک</w:t>
+      </w:r>
+      <w:bookmarkStart w:id="0" w:name="_GoBack"/>
+      <w:bookmarkEnd w:id="0"/>
+      <w:r>
+        <w:rPr>
+          <w:rFonts w:hint="cs"/>
+          <w:rtl/>
+        </w:rPr>
+        <w:t>ه های اجتماعی نقش بسیار مهمی در فعالیت های روزانه ی انسان ها دارا می باشد . علاوه بر شبکه هایی مانند فیس</w:t>
       </w:r>
       <w:r>
         <w:rPr>
@@ -709,7 +716,21 @@
           <w:rFonts w:hint="cs"/>
           <w:rtl/>
         </w:rPr>
-        <w:t>ای موجود پی ببریم و در نهایت با جمع بندی در رابطه با این نیازها اقدام به راه اندازی این شبکه  بکنیم</w:t>
+        <w:t>ای موجود پی ببریم و در نهایت با جمع بندی در رابطه با این نیازها</w:t>
+      </w:r>
+      <w:r>
+        <w:rPr>
+          <w:rFonts w:hint="cs"/>
+          <w:rtl/>
+        </w:rPr>
+        <w:t xml:space="preserve"> اقدام به راه اندازی این شبکه </w:t>
+      </w:r>
+      <w:r>
+        <w:rPr>
+          <w:rFonts w:hint="cs"/>
+          <w:rtl/>
+        </w:rPr>
+        <w:t>کنیم</w:t>
       </w:r>
       <w:r>
         <w:rPr>
@@ -1621,9 +1642,6 @@
           <w:ilvl w:val="0"/>
           <w:numId w:val="3"/>
         </w:numPr>
-        <w:rPr>
-          <w:rFonts w:hint="cs"/>
-        </w:rPr>
       </w:pPr>
       <w:r>
         <w:rPr>
@@ -1641,9 +1659,6 @@
           <w:ilvl w:val="0"/>
           <w:numId w:val="3"/>
         </w:numPr>
-        <w:rPr>
-          <w:rFonts w:hint="cs"/>
-        </w:rPr>
       </w:pPr>
       <w:r>
         <w:rPr>
@@ -2227,7 +2242,6 @@
     <w:p>
       <w:pPr>
         <w:rPr>
-          <w:rFonts w:hint="cs"/>
           <w:rtl/>
         </w:rPr>
       </w:pPr>
@@ -2751,7 +2765,6 @@
         <w:pStyle w:val="ListParagraph"/>
         <w:ind w:left="927" w:firstLine="0"/>
         <w:rPr>
-          <w:rFonts w:hint="cs"/>
           <w:rtl/>
         </w:rPr>
       </w:pPr>
@@ -2768,7 +2781,6 @@
         <w:pStyle w:val="ListParagraph"/>
         <w:ind w:left="927" w:firstLine="0"/>
         <w:rPr>
-          <w:rFonts w:hint="cs"/>
           <w:rtl/>
         </w:rPr>
       </w:pPr>
@@ -3021,7 +3033,6 @@
         <w:pStyle w:val="ListParagraph"/>
         <w:ind w:left="927" w:firstLine="0"/>
         <w:rPr>
-          <w:rFonts w:hint="cs"/>
           <w:b/>
           <w:bCs/>
           <w:sz w:val="36"/>
@@ -3070,7 +3081,6 @@
         <w:pStyle w:val="ListParagraph"/>
         <w:ind w:left="927" w:firstLine="0"/>
         <w:rPr>
-          <w:rFonts w:hint="cs"/>
           <w:rtl/>
         </w:rPr>
       </w:pPr>
@@ -3177,7 +3187,6 @@
         <w:pStyle w:val="ListParagraph"/>
         <w:ind w:left="927" w:firstLine="0"/>
         <w:rPr>
-          <w:rFonts w:hint="cs"/>
           <w:rtl/>
         </w:rPr>
       </w:pPr>
@@ -4475,11 +4484,11 @@
           <c:showBubbleSize val="0"/>
         </c:dLbls>
         <c:gapWidth val="182"/>
-        <c:axId val="752728464"/>
-        <c:axId val="752731184"/>
+        <c:axId val="-320874064"/>
+        <c:axId val="-197106736"/>
       </c:barChart>
       <c:catAx>
-        <c:axId val="752728464"/>
+        <c:axId val="-320874064"/>
         <c:scaling>
           <c:orientation val="minMax"/>
         </c:scaling>
@@ -4522,7 +4531,7 @@
             <a:endParaRPr lang="en-US"/>
           </a:p>
         </c:txPr>
-        <c:crossAx val="752731184"/>
+        <c:crossAx val="-197106736"/>
         <c:crosses val="autoZero"/>
         <c:auto val="1"/>
         <c:lblAlgn val="ctr"/>
@@ -4530,7 +4539,7 @@
         <c:noMultiLvlLbl val="0"/>
       </c:catAx>
       <c:valAx>
-        <c:axId val="752731184"/>
+        <c:axId val="-197106736"/>
         <c:scaling>
           <c:orientation val="minMax"/>
         </c:scaling>
@@ -4581,7 +4590,7 @@
             <a:endParaRPr lang="en-US"/>
           </a:p>
         </c:txPr>
-        <c:crossAx val="752728464"/>
+        <c:crossAx val="-320874064"/>
         <c:crosses val="autoZero"/>
         <c:crossBetween val="between"/>
       </c:valAx>
@@ -5470,7 +5479,7 @@
 </file>
 
 <file path=customXml/itemProps1.xml><?xml version="1.0" encoding="utf-8"?>
-<ds:datastoreItem xmlns:ds="http://schemas.openxmlformats.org/officeDocument/2006/customXml" ds:itemID="{9789A020-A6AB-45FD-BCA8-7C5621ACCDFB}">
+<ds:datastoreItem xmlns:ds="http://schemas.openxmlformats.org/officeDocument/2006/customXml" ds:itemID="{1F12AD3B-F544-4B8C-BB1A-A5028D7215F7}">
   <ds:schemaRefs>
     <ds:schemaRef ds:uri="http://schemas.openxmlformats.org/officeDocument/2006/bibliography"/>
   </ds:schemaRefs>

</xml_diff>